<commit_message>
rework of model tuning
</commit_message>
<xml_diff>
--- a/Chudzik_Capstone Project 1 Proposal_v2.docx
+++ b/Chudzik_Capstone Project 1 Proposal_v2.docx
@@ -1121,6 +1121,13 @@
       <w:r>
         <w:t xml:space="preserve">the Eagles’ team from tournament to tournament.  </w:t>
       </w:r>
+      <w:ins w:id="0" w:author="Rob Chudzik" w:date="2018-07-11T13:04:00Z">
+        <w:r>
+          <w:t xml:space="preserve">  Didn’t do </w:t>
+        </w:r>
+      </w:ins>
+      <w:bookmarkStart w:id="1" w:name="_GoBack"/>
+      <w:bookmarkEnd w:id="1"/>
     </w:p>
     <w:p/>
     <w:p>
@@ -1213,6 +1220,11 @@
       <w:r>
         <w:t>57 matches.</w:t>
       </w:r>
+      <w:ins w:id="2" w:author="Rob Chudzik" w:date="2018-07-11T13:03:00Z">
+        <w:r>
+          <w:t xml:space="preserve">  // Update with 3 seasons</w:t>
+        </w:r>
+      </w:ins>
     </w:p>
     <w:p/>
     <w:p>
@@ -1245,12 +1257,7 @@
       </w:r>
       <w:proofErr w:type="spellEnd"/>
       <w:r>
-        <w:t xml:space="preserve"> repository will be created, containing this project proposal, as well as the </w:t>
-      </w:r>
-      <w:bookmarkStart w:id="0" w:name="_GoBack"/>
-      <w:bookmarkEnd w:id="0"/>
-      <w:r>
-        <w:t>following project deliverables:</w:t>
+        <w:t xml:space="preserve"> repository will be created, containing this project proposal, as well as the following project deliverables:</w:t>
       </w:r>
     </w:p>
     <w:p>
@@ -2718,6 +2725,7 @@
   <w:style w:type="character" w:default="1" w:styleId="DefaultParagraphFont">
     <w:name w:val="Default Paragraph Font"/>
     <w:uiPriority w:val="1"/>
+    <w:semiHidden/>
     <w:unhideWhenUsed/>
   </w:style>
   <w:style w:type="table" w:default="1" w:styleId="TableNormal">
@@ -3279,6 +3287,7 @@
   <w:style w:type="character" w:default="1" w:styleId="DefaultParagraphFont">
     <w:name w:val="Default Paragraph Font"/>
     <w:uiPriority w:val="1"/>
+    <w:semiHidden/>
     <w:unhideWhenUsed/>
   </w:style>
   <w:style w:type="table" w:default="1" w:styleId="TableNormal">

</xml_diff>